<commit_message>
Uppdaterad brief, frågor och use case ritning
</commit_message>
<xml_diff>
--- a/FrågorTillUseCaseScenario.docx
+++ b/FrågorTillUseCaseScenario.docx
@@ -692,13 +692,7 @@
         </w:numPr>
       </w:pPr>
       <w:r>
-        <w:t>Beroende på vad du jobbar med, vilken information skulle vara viktig för dig att få tillgång till</w:t>
-      </w:r>
-      <w:r>
-        <w:t xml:space="preserve"> eller ge</w:t>
-      </w:r>
-      <w:r>
-        <w:t>?</w:t>
+        <w:t>Beroende på vad du jobbar med, vilken information skulle vara viktig för dig att få tillgång till eller ge?</w:t>
       </w:r>
     </w:p>
     <w:p>
@@ -724,8 +718,6 @@
       <w:r>
         <w:t>Hur är, enligt dig ett väl fungerande planeringssystem?</w:t>
       </w:r>
-      <w:bookmarkStart w:id="0" w:name="_GoBack"/>
-      <w:bookmarkEnd w:id="0"/>
     </w:p>
     <w:p>
       <w:pPr>
@@ -773,6 +765,8 @@
       <w:r>
         <w:t xml:space="preserve">Övriga synpunkter </w:t>
       </w:r>
+      <w:bookmarkStart w:id="0" w:name="_GoBack"/>
+      <w:bookmarkEnd w:id="0"/>
     </w:p>
     <w:p>
       <w:pPr>
@@ -789,6 +783,14 @@
           <w:b/>
         </w:rPr>
       </w:pPr>
+      <w:proofErr w:type="spellStart"/>
+      <w:r>
+        <w:rPr>
+          <w:b/>
+        </w:rPr>
+        <w:t>Cristoffer</w:t>
+      </w:r>
+      <w:proofErr w:type="spellEnd"/>
     </w:p>
     <w:p>
       <w:pPr>

</xml_diff>